<commit_message>
đã chỉnh sửa vision
</commit_message>
<xml_diff>
--- a/PA2/1. Vision/Gop Y Vision.docx
+++ b/PA2/1. Vision/Gop Y Vision.docx
@@ -288,8 +288,86 @@
     <w:p>
       <w:pPr>
         <w:pStyle w:val="ListParagraph"/>
-        <w:ind w:left="1080"/>
-      </w:pPr>
+        <w:ind w:left="1080" w:firstLine="360"/>
+      </w:pPr>
+      <w:r>
+        <w:t>(20h, 16/03)</w:t>
+      </w:r>
+    </w:p>
+    <w:p>
+      <w:pPr>
+        <w:pStyle w:val="ListParagraph"/>
+        <w:numPr>
+          <w:ilvl w:val="0"/>
+          <w:numId w:val="7"/>
+        </w:numPr>
+      </w:pPr>
+      <w:r>
+        <w:t>Đã sửa.</w:t>
+      </w:r>
+    </w:p>
+    <w:p>
+      <w:pPr>
+        <w:pStyle w:val="ListParagraph"/>
+        <w:numPr>
+          <w:ilvl w:val="0"/>
+          <w:numId w:val="7"/>
+        </w:numPr>
+      </w:pPr>
+      <w:r>
+        <w:t xml:space="preserve">Vì dù sao cũng không cần thiết, do tên nhà hàng đặt cho đẹp </w:t>
+      </w:r>
+      <w:r>
+        <w:t xml:space="preserve">và hợp lý </w:t>
+      </w:r>
+      <w:r>
+        <w:t xml:space="preserve">thì không biết đặt, lỡ bịa ra tên nào đó thì dễ đụng chạm, còn việc admin và khách hàng không phải là bịa vì đó là theo lời thầy:”1 vài thành viên trong nhóm sẽ phải đóng vai trò user”, còn admin </w:t>
+      </w:r>
+      <w:r>
+        <w:t>là vì Toàn</w:t>
+      </w:r>
+      <w:r>
+        <w:t xml:space="preserve"> là nhóm trưởng nên</w:t>
+      </w:r>
+      <w:r>
+        <w:t xml:space="preserve"> sẽ vào vai trò đó, các bạn còn lại là</w:t>
+      </w:r>
+      <w:r>
+        <w:t>m</w:t>
+      </w:r>
+      <w:r>
+        <w:t xml:space="preserve"> user</w:t>
+      </w:r>
+      <w:r>
+        <w:t>, đây không phải là bắt buộc, có thể kiến nghị để thay đổi bớt số lượng, nếu có kiến nghị thì sẽ sửa theo</w:t>
+      </w:r>
+      <w:r>
+        <w:t>.</w:t>
+      </w:r>
+    </w:p>
+    <w:p>
+      <w:pPr>
+        <w:pStyle w:val="ListParagraph"/>
+        <w:numPr>
+          <w:ilvl w:val="0"/>
+          <w:numId w:val="7"/>
+        </w:numPr>
+      </w:pPr>
+      <w:r>
+        <w:t>Đã sửa.</w:t>
+      </w:r>
+    </w:p>
+    <w:p>
+      <w:pPr>
+        <w:pStyle w:val="ListParagraph"/>
+        <w:numPr>
+          <w:ilvl w:val="0"/>
+          <w:numId w:val="7"/>
+        </w:numPr>
+      </w:pPr>
+      <w:r>
+        <w:t>Đã sửa.</w:t>
+      </w:r>
     </w:p>
     <w:p>
       <w:pPr>
@@ -612,6 +690,119 @@
     </w:lvl>
   </w:abstractNum>
   <w:abstractNum w:abstractNumId="3">
+    <w:nsid w:val="55B66DD1"/>
+    <w:multiLevelType w:val="hybridMultilevel"/>
+    <w:tmpl w:val="2E62BDCE"/>
+    <w:lvl w:ilvl="0" w:tplc="E20EE614">
+      <w:start w:val="1"/>
+      <w:numFmt w:val="bullet"/>
+      <w:lvlText w:val="-"/>
+      <w:lvlJc w:val="left"/>
+      <w:pPr>
+        <w:ind w:left="1800" w:hanging="360"/>
+      </w:pPr>
+      <w:rPr>
+        <w:rFonts w:ascii="Arial" w:eastAsiaTheme="minorEastAsia" w:hAnsi="Arial" w:cs="Arial" w:hint="default"/>
+      </w:rPr>
+    </w:lvl>
+    <w:lvl w:ilvl="1" w:tplc="04090003" w:tentative="1">
+      <w:start w:val="1"/>
+      <w:numFmt w:val="bullet"/>
+      <w:lvlText w:val="o"/>
+      <w:lvlJc w:val="left"/>
+      <w:pPr>
+        <w:ind w:left="2520" w:hanging="360"/>
+      </w:pPr>
+      <w:rPr>
+        <w:rFonts w:ascii="Courier New" w:hAnsi="Courier New" w:cs="Courier New" w:hint="default"/>
+      </w:rPr>
+    </w:lvl>
+    <w:lvl w:ilvl="2" w:tplc="04090005" w:tentative="1">
+      <w:start w:val="1"/>
+      <w:numFmt w:val="bullet"/>
+      <w:lvlText w:val=""/>
+      <w:lvlJc w:val="left"/>
+      <w:pPr>
+        <w:ind w:left="3240" w:hanging="360"/>
+      </w:pPr>
+      <w:rPr>
+        <w:rFonts w:ascii="Wingdings" w:hAnsi="Wingdings" w:hint="default"/>
+      </w:rPr>
+    </w:lvl>
+    <w:lvl w:ilvl="3" w:tplc="04090001" w:tentative="1">
+      <w:start w:val="1"/>
+      <w:numFmt w:val="bullet"/>
+      <w:lvlText w:val=""/>
+      <w:lvlJc w:val="left"/>
+      <w:pPr>
+        <w:ind w:left="3960" w:hanging="360"/>
+      </w:pPr>
+      <w:rPr>
+        <w:rFonts w:ascii="Symbol" w:hAnsi="Symbol" w:hint="default"/>
+      </w:rPr>
+    </w:lvl>
+    <w:lvl w:ilvl="4" w:tplc="04090003" w:tentative="1">
+      <w:start w:val="1"/>
+      <w:numFmt w:val="bullet"/>
+      <w:lvlText w:val="o"/>
+      <w:lvlJc w:val="left"/>
+      <w:pPr>
+        <w:ind w:left="4680" w:hanging="360"/>
+      </w:pPr>
+      <w:rPr>
+        <w:rFonts w:ascii="Courier New" w:hAnsi="Courier New" w:cs="Courier New" w:hint="default"/>
+      </w:rPr>
+    </w:lvl>
+    <w:lvl w:ilvl="5" w:tplc="04090005" w:tentative="1">
+      <w:start w:val="1"/>
+      <w:numFmt w:val="bullet"/>
+      <w:lvlText w:val=""/>
+      <w:lvlJc w:val="left"/>
+      <w:pPr>
+        <w:ind w:left="5400" w:hanging="360"/>
+      </w:pPr>
+      <w:rPr>
+        <w:rFonts w:ascii="Wingdings" w:hAnsi="Wingdings" w:hint="default"/>
+      </w:rPr>
+    </w:lvl>
+    <w:lvl w:ilvl="6" w:tplc="04090001" w:tentative="1">
+      <w:start w:val="1"/>
+      <w:numFmt w:val="bullet"/>
+      <w:lvlText w:val=""/>
+      <w:lvlJc w:val="left"/>
+      <w:pPr>
+        <w:ind w:left="6120" w:hanging="360"/>
+      </w:pPr>
+      <w:rPr>
+        <w:rFonts w:ascii="Symbol" w:hAnsi="Symbol" w:hint="default"/>
+      </w:rPr>
+    </w:lvl>
+    <w:lvl w:ilvl="7" w:tplc="04090003" w:tentative="1">
+      <w:start w:val="1"/>
+      <w:numFmt w:val="bullet"/>
+      <w:lvlText w:val="o"/>
+      <w:lvlJc w:val="left"/>
+      <w:pPr>
+        <w:ind w:left="6840" w:hanging="360"/>
+      </w:pPr>
+      <w:rPr>
+        <w:rFonts w:ascii="Courier New" w:hAnsi="Courier New" w:cs="Courier New" w:hint="default"/>
+      </w:rPr>
+    </w:lvl>
+    <w:lvl w:ilvl="8" w:tplc="04090005" w:tentative="1">
+      <w:start w:val="1"/>
+      <w:numFmt w:val="bullet"/>
+      <w:lvlText w:val=""/>
+      <w:lvlJc w:val="left"/>
+      <w:pPr>
+        <w:ind w:left="7560" w:hanging="360"/>
+      </w:pPr>
+      <w:rPr>
+        <w:rFonts w:ascii="Wingdings" w:hAnsi="Wingdings" w:hint="default"/>
+      </w:rPr>
+    </w:lvl>
+  </w:abstractNum>
+  <w:abstractNum w:abstractNumId="4">
     <w:nsid w:val="6AC25BCD"/>
     <w:multiLevelType w:val="hybridMultilevel"/>
     <w:tmpl w:val="07D606F8"/>
@@ -700,7 +891,7 @@
       </w:pPr>
     </w:lvl>
   </w:abstractNum>
-  <w:abstractNum w:abstractNumId="4">
+  <w:abstractNum w:abstractNumId="5">
     <w:nsid w:val="765A3413"/>
     <w:multiLevelType w:val="hybridMultilevel"/>
     <w:tmpl w:val="D22EB076"/>
@@ -787,7 +978,7 @@
     </w:lvl>
   </w:abstractNum>
   <w:num w:numId="1">
-    <w:abstractNumId w:val="4"/>
+    <w:abstractNumId w:val="5"/>
   </w:num>
   <w:num w:numId="2">
     <w:abstractNumId w:val="1"/>
@@ -796,7 +987,7 @@
     <w:abstractNumId w:val="0"/>
   </w:num>
   <w:num w:numId="4">
-    <w:abstractNumId w:val="4"/>
+    <w:abstractNumId w:val="5"/>
     <w:lvlOverride w:ilvl="0">
       <w:lvl w:ilvl="0" w:tplc="0409000F">
         <w:start w:val="1"/>
@@ -901,10 +1092,13 @@
     </w:lvlOverride>
   </w:num>
   <w:num w:numId="5">
-    <w:abstractNumId w:val="3"/>
+    <w:abstractNumId w:val="4"/>
   </w:num>
   <w:num w:numId="6">
     <w:abstractNumId w:val="2"/>
+  </w:num>
+  <w:num w:numId="7">
+    <w:abstractNumId w:val="3"/>
   </w:num>
 </w:numbering>
 </file>

</xml_diff>

<commit_message>
cập nhật vision theo phản hồi
</commit_message>
<xml_diff>
--- a/PA2/1. Vision/Gop Y Vision.docx
+++ b/PA2/1. Vision/Gop Y Vision.docx
@@ -276,6 +276,33 @@
         <w:pStyle w:val="ListParagraph"/>
         <w:ind w:left="1080"/>
       </w:pPr>
+      <w:r>
+        <w:t>(15h, 19/3)</w:t>
+      </w:r>
+    </w:p>
+    <w:p>
+      <w:pPr>
+        <w:pStyle w:val="ListParagraph"/>
+        <w:numPr>
+          <w:ilvl w:val="0"/>
+          <w:numId w:val="8"/>
+        </w:numPr>
+      </w:pPr>
+      <w:r>
+        <w:t>Đã sửa</w:t>
+      </w:r>
+    </w:p>
+    <w:p>
+      <w:pPr>
+        <w:pStyle w:val="ListParagraph"/>
+        <w:numPr>
+          <w:ilvl w:val="0"/>
+          <w:numId w:val="8"/>
+        </w:numPr>
+      </w:pPr>
+      <w:r>
+        <w:t>Theo ý kiến bàn bạc thì có ý kiến thêm nhân viên, nhưng lúc thiết kế testcase đã bỏ đi actor nhân viên, nên chỉ còn 2 actor thôi. Đã chỉnh sửa “Khách hàng” thành “User” để làm rõ thêm</w:t>
+      </w:r>
     </w:p>
     <w:p>
       <w:pPr>

</xml_diff>